<commit_message>
updated css file for magic website
</commit_message>
<xml_diff>
--- a/Magic Website.css.docx
+++ b/Magic Website.css.docx
@@ -6,6 +6,7 @@
       <w:pPr>
         <w:rPr>
           <w:sz w:val="24"/>
+          <w:vertAlign w:val="subscript"/>
         </w:rPr>
       </w:pPr>
     </w:p>
@@ -54,14 +55,198 @@
         <w:rPr>
           <w:sz w:val="24"/>
         </w:rPr>
+        <w:t>:</w:t>
+      </w:r>
+      <w:r>
+        <w:rPr>
+          <w:sz w:val="24"/>
+        </w:rPr>
+        <w:t xml:space="preserve"> </w:t>
+      </w:r>
+      <w:proofErr w:type="spellStart"/>
+      <w:r>
+        <w:rPr>
+          <w:sz w:val="24"/>
+        </w:rPr>
+        <w:t>Futura</w:t>
+      </w:r>
+      <w:proofErr w:type="spellEnd"/>
+      <w:r>
+        <w:rPr>
+          <w:sz w:val="24"/>
+        </w:rPr>
+        <w:t>,</w:t>
+      </w:r>
+      <w:r>
+        <w:rPr>
+          <w:sz w:val="24"/>
+        </w:rPr>
+        <w:t xml:space="preserve"> </w:t>
+      </w:r>
+      <w:r>
+        <w:rPr>
+          <w:sz w:val="24"/>
+        </w:rPr>
+        <w:t>Lucida Grande</w:t>
+      </w:r>
+      <w:r>
+        <w:rPr>
+          <w:sz w:val="24"/>
+        </w:rPr>
+        <w:t>,</w:t>
+      </w:r>
+      <w:r>
+        <w:rPr>
+          <w:sz w:val="24"/>
+        </w:rPr>
+        <w:t xml:space="preserve"> </w:t>
+      </w:r>
+      <w:r>
+        <w:rPr>
+          <w:sz w:val="24"/>
+        </w:rPr>
+        <w:t>Audrey</w:t>
+      </w:r>
+      <w:r>
+        <w:rPr>
+          <w:sz w:val="24"/>
+        </w:rPr>
+        <w:t>;</w:t>
+      </w:r>
+    </w:p>
+    <w:p>
+      <w:pPr>
+        <w:rPr>
+          <w:sz w:val="24"/>
+        </w:rPr>
+      </w:pPr>
+      <w:r>
+        <w:rPr>
+          <w:sz w:val="24"/>
+        </w:rPr>
+        <w:tab/>
+      </w:r>
+      <w:proofErr w:type="gramStart"/>
+      <w:r>
+        <w:rPr>
+          <w:sz w:val="24"/>
+        </w:rPr>
+        <w:t>margin-left</w:t>
+      </w:r>
+      <w:proofErr w:type="gramEnd"/>
+      <w:r>
+        <w:rPr>
+          <w:sz w:val="24"/>
+        </w:rPr>
+        <w:t>: 4em;</w:t>
+      </w:r>
+    </w:p>
+    <w:p>
+      <w:pPr>
+        <w:rPr>
+          <w:sz w:val="24"/>
+        </w:rPr>
+      </w:pPr>
+      <w:r>
+        <w:rPr>
+          <w:sz w:val="24"/>
+        </w:rPr>
+        <w:tab/>
+      </w:r>
+      <w:proofErr w:type="gramStart"/>
+      <w:r>
+        <w:rPr>
+          <w:sz w:val="24"/>
+        </w:rPr>
+        <w:t>margin-top</w:t>
+      </w:r>
+      <w:proofErr w:type="gramEnd"/>
+      <w:r>
+        <w:rPr>
+          <w:sz w:val="24"/>
+        </w:rPr>
+        <w:t>: 4em;</w:t>
+      </w:r>
+    </w:p>
+    <w:p>
+      <w:pPr>
+        <w:rPr>
+          <w:sz w:val="24"/>
+        </w:rPr>
+      </w:pPr>
+      <w:r>
+        <w:rPr>
+          <w:sz w:val="24"/>
+        </w:rPr>
+        <w:tab/>
+      </w:r>
+      <w:proofErr w:type="gramStart"/>
+      <w:r>
+        <w:rPr>
+          <w:sz w:val="24"/>
+        </w:rPr>
+        <w:t>background</w:t>
+      </w:r>
+      <w:proofErr w:type="gramEnd"/>
+      <w:r>
+        <w:rPr>
+          <w:sz w:val="24"/>
+        </w:rPr>
+        <w:t>: black;</w:t>
+      </w:r>
+    </w:p>
+    <w:p>
+      <w:pPr>
+        <w:rPr>
+          <w:sz w:val="24"/>
+        </w:rPr>
+      </w:pPr>
+      <w:r>
+        <w:rPr>
+          <w:sz w:val="24"/>
+        </w:rPr>
+        <w:t>}</w:t>
+      </w:r>
+    </w:p>
+    <w:p>
+      <w:pPr>
+        <w:rPr>
+          <w:sz w:val="24"/>
+        </w:rPr>
+      </w:pPr>
+      <w:r>
+        <w:rPr>
+          <w:sz w:val="24"/>
+        </w:rPr>
+        <w:t>h1 {</w:t>
+      </w:r>
+    </w:p>
+    <w:p>
+      <w:pPr>
+        <w:rPr>
+          <w:sz w:val="24"/>
+        </w:rPr>
+      </w:pPr>
+      <w:r>
+        <w:rPr>
+          <w:sz w:val="24"/>
+        </w:rPr>
+        <w:tab/>
+      </w:r>
+      <w:proofErr w:type="gramStart"/>
+      <w:r>
+        <w:rPr>
+          <w:sz w:val="24"/>
+        </w:rPr>
+        <w:t>font-family</w:t>
+      </w:r>
+      <w:proofErr w:type="gramEnd"/>
+      <w:r>
+        <w:rPr>
+          <w:sz w:val="24"/>
+        </w:rPr>
         <w:t xml:space="preserve">: </w:t>
       </w:r>
-      <w:r>
-        <w:rPr>
-          <w:sz w:val="24"/>
-        </w:rPr>
-        <w:t xml:space="preserve">Audrey, Lucida Grande, </w:t>
-      </w:r>
       <w:proofErr w:type="spellStart"/>
       <w:r>
         <w:rPr>
@@ -74,167 +259,133 @@
         <w:rPr>
           <w:sz w:val="24"/>
         </w:rPr>
+        <w:t>,</w:t>
+      </w:r>
+      <w:r>
+        <w:rPr>
+          <w:sz w:val="24"/>
+        </w:rPr>
+        <w:t xml:space="preserve"> Lucida Grande</w:t>
+      </w:r>
+      <w:r>
+        <w:rPr>
+          <w:sz w:val="24"/>
+        </w:rPr>
+        <w:t>,</w:t>
+      </w:r>
+      <w:r>
+        <w:rPr>
+          <w:sz w:val="24"/>
+        </w:rPr>
+        <w:t xml:space="preserve"> Audrey</w:t>
+      </w:r>
+      <w:r>
+        <w:rPr>
+          <w:sz w:val="24"/>
+        </w:rPr>
         <w:t>;</w:t>
       </w:r>
     </w:p>
     <w:p>
       <w:pPr>
-        <w:rPr>
-          <w:sz w:val="24"/>
-        </w:rPr>
-      </w:pPr>
-      <w:r>
-        <w:rPr>
-          <w:sz w:val="24"/>
-        </w:rPr>
-        <w:tab/>
-      </w:r>
-      <w:proofErr w:type="gramStart"/>
-      <w:r>
-        <w:rPr>
-          <w:sz w:val="24"/>
-        </w:rPr>
-        <w:t>margin-left</w:t>
-      </w:r>
-      <w:proofErr w:type="gramEnd"/>
-      <w:r>
-        <w:rPr>
-          <w:sz w:val="24"/>
-        </w:rPr>
-        <w:t>: 4em;</w:t>
-      </w:r>
-    </w:p>
-    <w:p>
-      <w:pPr>
-        <w:rPr>
-          <w:sz w:val="24"/>
-        </w:rPr>
-      </w:pPr>
-      <w:r>
-        <w:rPr>
-          <w:sz w:val="24"/>
-        </w:rPr>
-        <w:tab/>
-      </w:r>
-      <w:proofErr w:type="gramStart"/>
-      <w:r>
-        <w:rPr>
-          <w:sz w:val="24"/>
-        </w:rPr>
-        <w:t>margin-top</w:t>
-      </w:r>
-      <w:proofErr w:type="gramEnd"/>
-      <w:r>
-        <w:rPr>
-          <w:sz w:val="24"/>
-        </w:rPr>
-        <w:t>: 4em;</w:t>
-      </w:r>
-    </w:p>
-    <w:p>
-      <w:pPr>
-        <w:rPr>
-          <w:sz w:val="24"/>
-        </w:rPr>
-      </w:pPr>
-      <w:r>
-        <w:rPr>
-          <w:sz w:val="24"/>
-        </w:rPr>
-        <w:tab/>
-      </w:r>
-      <w:proofErr w:type="gramStart"/>
-      <w:r>
-        <w:rPr>
-          <w:sz w:val="24"/>
-        </w:rPr>
-        <w:t>background</w:t>
-      </w:r>
-      <w:proofErr w:type="gramEnd"/>
-      <w:r>
-        <w:rPr>
-          <w:sz w:val="24"/>
-        </w:rPr>
-        <w:t>: black;</w:t>
-      </w:r>
-    </w:p>
-    <w:p>
-      <w:pPr>
-        <w:rPr>
-          <w:sz w:val="24"/>
-        </w:rPr>
-      </w:pPr>
-      <w:r>
-        <w:rPr>
-          <w:sz w:val="24"/>
-        </w:rPr>
-        <w:t>}</w:t>
-      </w:r>
-    </w:p>
-    <w:p>
-      <w:pPr>
-        <w:rPr>
-          <w:sz w:val="24"/>
-        </w:rPr>
-      </w:pPr>
-      <w:r>
-        <w:rPr>
-          <w:sz w:val="24"/>
-        </w:rPr>
-        <w:t>h1 {</w:t>
-      </w:r>
-    </w:p>
-    <w:p>
-      <w:pPr>
-        <w:rPr>
-          <w:sz w:val="24"/>
-        </w:rPr>
-      </w:pPr>
-      <w:r>
-        <w:rPr>
-          <w:sz w:val="24"/>
-        </w:rPr>
-        <w:tab/>
-      </w:r>
-      <w:proofErr w:type="gramStart"/>
-      <w:r>
-        <w:rPr>
-          <w:sz w:val="24"/>
-        </w:rPr>
-        <w:t>font-family</w:t>
-      </w:r>
-      <w:proofErr w:type="gramEnd"/>
-      <w:r>
-        <w:rPr>
-          <w:sz w:val="24"/>
-        </w:rPr>
-        <w:t>: Audrey</w:t>
-      </w:r>
-      <w:r>
-        <w:rPr>
-          <w:sz w:val="24"/>
-        </w:rPr>
-        <w:t xml:space="preserve">, </w:t>
-      </w:r>
-      <w:r>
-        <w:rPr>
-          <w:sz w:val="24"/>
-        </w:rPr>
-        <w:t xml:space="preserve">Lucida Grande, </w:t>
-      </w:r>
-      <w:proofErr w:type="spellStart"/>
-      <w:r>
-        <w:rPr>
-          <w:sz w:val="24"/>
-        </w:rPr>
-        <w:t>Futura</w:t>
-      </w:r>
-      <w:proofErr w:type="spellEnd"/>
+        <w:ind w:firstLine="720"/>
+        <w:rPr>
+          <w:sz w:val="24"/>
+        </w:rPr>
+      </w:pPr>
+      <w:proofErr w:type="gramStart"/>
+      <w:r>
+        <w:rPr>
+          <w:sz w:val="24"/>
+        </w:rPr>
+        <w:t>font-weight</w:t>
+      </w:r>
+      <w:proofErr w:type="gramEnd"/>
+      <w:r>
+        <w:rPr>
+          <w:sz w:val="24"/>
+        </w:rPr>
+        <w:t xml:space="preserve">: </w:t>
+      </w:r>
+      <w:r>
+        <w:rPr>
+          <w:sz w:val="24"/>
+        </w:rPr>
+        <w:t>bold</w:t>
+      </w:r>
       <w:r>
         <w:rPr>
           <w:sz w:val="24"/>
         </w:rPr>
         <w:t>;</w:t>
+      </w:r>
+    </w:p>
+    <w:p>
+      <w:pPr>
+        <w:rPr>
+          <w:sz w:val="24"/>
+        </w:rPr>
+      </w:pPr>
+      <w:r>
+        <w:rPr>
+          <w:sz w:val="24"/>
+        </w:rPr>
+        <w:tab/>
+      </w:r>
+      <w:proofErr w:type="gramStart"/>
+      <w:r>
+        <w:rPr>
+          <w:sz w:val="24"/>
+        </w:rPr>
+        <w:t>color</w:t>
+      </w:r>
+      <w:proofErr w:type="gramEnd"/>
+      <w:r>
+        <w:rPr>
+          <w:sz w:val="24"/>
+        </w:rPr>
+        <w:t>: white;</w:t>
+      </w:r>
+    </w:p>
+    <w:p>
+      <w:pPr>
+        <w:rPr>
+          <w:sz w:val="24"/>
+        </w:rPr>
+      </w:pPr>
+      <w:r>
+        <w:rPr>
+          <w:sz w:val="24"/>
+        </w:rPr>
+        <w:tab/>
+      </w:r>
+      <w:proofErr w:type="gramStart"/>
+      <w:r>
+        <w:rPr>
+          <w:sz w:val="24"/>
+        </w:rPr>
+        <w:t>font-size</w:t>
+      </w:r>
+      <w:proofErr w:type="gramEnd"/>
+      <w:r>
+        <w:rPr>
+          <w:sz w:val="24"/>
+        </w:rPr>
+        <w:t>: 5em;</w:t>
+      </w:r>
+    </w:p>
+    <w:p>
+      <w:pPr>
+        <w:rPr>
+          <w:sz w:val="24"/>
+        </w:rPr>
+      </w:pPr>
+      <w:r>
+        <w:rPr>
+          <w:sz w:val="24"/>
+        </w:rPr>
+        <w:tab/>
+        <w:t>text-transform: capitalize;</w:t>
       </w:r>
       <w:bookmarkStart w:id="0" w:name="_GoBack"/>
       <w:bookmarkEnd w:id="0"/>
@@ -249,6 +400,59 @@
         <w:rPr>
           <w:sz w:val="24"/>
         </w:rPr>
+        <w:t>}</w:t>
+      </w:r>
+    </w:p>
+    <w:p>
+      <w:pPr>
+        <w:rPr>
+          <w:sz w:val="24"/>
+        </w:rPr>
+      </w:pPr>
+      <w:r>
+        <w:rPr>
+          <w:sz w:val="24"/>
+        </w:rPr>
+        <w:t>h2 {</w:t>
+      </w:r>
+    </w:p>
+    <w:p>
+      <w:pPr>
+        <w:rPr>
+          <w:sz w:val="24"/>
+        </w:rPr>
+      </w:pPr>
+      <w:r>
+        <w:rPr>
+          <w:sz w:val="24"/>
+        </w:rPr>
+        <w:tab/>
+      </w:r>
+      <w:proofErr w:type="gramStart"/>
+      <w:r>
+        <w:rPr>
+          <w:sz w:val="24"/>
+        </w:rPr>
+        <w:t>font-size</w:t>
+      </w:r>
+      <w:proofErr w:type="gramEnd"/>
+      <w:r>
+        <w:rPr>
+          <w:sz w:val="24"/>
+        </w:rPr>
+        <w:t>: 3.8em;</w:t>
+      </w:r>
+    </w:p>
+    <w:p>
+      <w:pPr>
+        <w:rPr>
+          <w:sz w:val="24"/>
+        </w:rPr>
+      </w:pPr>
+      <w:r>
+        <w:rPr>
+          <w:sz w:val="24"/>
+        </w:rPr>
         <w:tab/>
       </w:r>
       <w:proofErr w:type="gramStart"/>
@@ -276,6 +480,32 @@
         <w:rPr>
           <w:sz w:val="24"/>
         </w:rPr>
+        <w:t>}</w:t>
+      </w:r>
+    </w:p>
+    <w:p>
+      <w:pPr>
+        <w:rPr>
+          <w:sz w:val="24"/>
+        </w:rPr>
+      </w:pPr>
+      <w:r>
+        <w:rPr>
+          <w:sz w:val="24"/>
+        </w:rPr>
+        <w:t>h3 {</w:t>
+      </w:r>
+    </w:p>
+    <w:p>
+      <w:pPr>
+        <w:rPr>
+          <w:sz w:val="24"/>
+        </w:rPr>
+      </w:pPr>
+      <w:r>
+        <w:rPr>
+          <w:sz w:val="24"/>
+        </w:rPr>
         <w:tab/>
       </w:r>
       <w:proofErr w:type="gramStart"/>
@@ -290,7 +520,61 @@
         <w:rPr>
           <w:sz w:val="24"/>
         </w:rPr>
-        <w:t>: 5em;</w:t>
+        <w:t>: 3.2em;</w:t>
+      </w:r>
+    </w:p>
+    <w:p>
+      <w:pPr>
+        <w:rPr>
+          <w:sz w:val="24"/>
+        </w:rPr>
+      </w:pPr>
+      <w:r>
+        <w:rPr>
+          <w:sz w:val="24"/>
+        </w:rPr>
+        <w:tab/>
+      </w:r>
+      <w:proofErr w:type="gramStart"/>
+      <w:r>
+        <w:rPr>
+          <w:sz w:val="24"/>
+        </w:rPr>
+        <w:t>font-weight</w:t>
+      </w:r>
+      <w:proofErr w:type="gramEnd"/>
+      <w:r>
+        <w:rPr>
+          <w:sz w:val="24"/>
+        </w:rPr>
+        <w:t>: normal;</w:t>
+      </w:r>
+    </w:p>
+    <w:p>
+      <w:pPr>
+        <w:rPr>
+          <w:sz w:val="24"/>
+        </w:rPr>
+      </w:pPr>
+      <w:r>
+        <w:rPr>
+          <w:sz w:val="24"/>
+        </w:rPr>
+        <w:tab/>
+      </w:r>
+      <w:proofErr w:type="gramStart"/>
+      <w:r>
+        <w:rPr>
+          <w:sz w:val="24"/>
+        </w:rPr>
+        <w:t>color</w:t>
+      </w:r>
+      <w:proofErr w:type="gramEnd"/>
+      <w:r>
+        <w:rPr>
+          <w:sz w:val="24"/>
+        </w:rPr>
+        <w:t>: red;</w:t>
       </w:r>
     </w:p>
     <w:p>
@@ -316,7 +600,7 @@
         <w:rPr>
           <w:sz w:val="24"/>
         </w:rPr>
-        <w:t>h2 {</w:t>
+        <w:t>h4 {</w:t>
       </w:r>
     </w:p>
     <w:p>
@@ -343,7 +627,34 @@
         <w:rPr>
           <w:sz w:val="24"/>
         </w:rPr>
-        <w:t>: 3.8em;</w:t>
+        <w:t>: 3em;</w:t>
+      </w:r>
+    </w:p>
+    <w:p>
+      <w:pPr>
+        <w:rPr>
+          <w:sz w:val="24"/>
+        </w:rPr>
+      </w:pPr>
+      <w:r>
+        <w:rPr>
+          <w:sz w:val="24"/>
+        </w:rPr>
+        <w:tab/>
+      </w:r>
+      <w:proofErr w:type="gramStart"/>
+      <w:r>
+        <w:rPr>
+          <w:sz w:val="24"/>
+        </w:rPr>
+        <w:t>font-weight</w:t>
+      </w:r>
+      <w:proofErr w:type="gramEnd"/>
+      <w:r>
+        <w:rPr>
+          <w:sz w:val="24"/>
+        </w:rPr>
+        <w:t>: normal;</w:t>
       </w:r>
     </w:p>
     <w:p>
@@ -396,7 +707,8 @@
         <w:rPr>
           <w:sz w:val="24"/>
         </w:rPr>
-        <w:t>h3 {</w:t>
+        <w:lastRenderedPageBreak/>
+        <w:t>h5 {</w:t>
       </w:r>
     </w:p>
     <w:p>
@@ -423,7 +735,7 @@
         <w:rPr>
           <w:sz w:val="24"/>
         </w:rPr>
-        <w:t>: 3.2em;</w:t>
+        <w:t>: 2.5em;</w:t>
       </w:r>
     </w:p>
     <w:p>
@@ -477,7 +789,7 @@
         <w:rPr>
           <w:sz w:val="24"/>
         </w:rPr>
-        <w:t>: red;</w:t>
+        <w:t>: white;</w:t>
       </w:r>
     </w:p>
     <w:p>
@@ -503,7 +815,7 @@
         <w:rPr>
           <w:sz w:val="24"/>
         </w:rPr>
-        <w:t>h4 {</w:t>
+        <w:t>h6 {</w:t>
       </w:r>
     </w:p>
     <w:p>
@@ -530,7 +842,7 @@
         <w:rPr>
           <w:sz w:val="24"/>
         </w:rPr>
-        <w:t>: 3em;</w:t>
+        <w:t>: 2em;</w:t>
       </w:r>
     </w:p>
     <w:p>
@@ -606,11 +918,19 @@
           <w:sz w:val="24"/>
         </w:rPr>
       </w:pPr>
-      <w:r>
-        <w:rPr>
-          <w:sz w:val="24"/>
-        </w:rPr>
-        <w:t>h5 {</w:t>
+      <w:proofErr w:type="gramStart"/>
+      <w:r>
+        <w:rPr>
+          <w:sz w:val="24"/>
+        </w:rPr>
+        <w:t>p</w:t>
+      </w:r>
+      <w:proofErr w:type="gramEnd"/>
+      <w:r>
+        <w:rPr>
+          <w:sz w:val="24"/>
+        </w:rPr>
+        <w:t xml:space="preserve"> {</w:t>
       </w:r>
     </w:p>
     <w:p>
@@ -637,7 +957,347 @@
         <w:rPr>
           <w:sz w:val="24"/>
         </w:rPr>
-        <w:t>: 2.5em;</w:t>
+        <w:t>: 1.2em;</w:t>
+      </w:r>
+    </w:p>
+    <w:p>
+      <w:pPr>
+        <w:rPr>
+          <w:sz w:val="24"/>
+        </w:rPr>
+      </w:pPr>
+      <w:r>
+        <w:rPr>
+          <w:sz w:val="24"/>
+        </w:rPr>
+        <w:tab/>
+      </w:r>
+      <w:proofErr w:type="gramStart"/>
+      <w:r>
+        <w:rPr>
+          <w:sz w:val="24"/>
+        </w:rPr>
+        <w:t>line-height</w:t>
+      </w:r>
+      <w:proofErr w:type="gramEnd"/>
+      <w:r>
+        <w:rPr>
+          <w:sz w:val="24"/>
+        </w:rPr>
+        <w:t>: 1.6;</w:t>
+      </w:r>
+    </w:p>
+    <w:p>
+      <w:pPr>
+        <w:rPr>
+          <w:sz w:val="24"/>
+        </w:rPr>
+      </w:pPr>
+      <w:r>
+        <w:rPr>
+          <w:sz w:val="24"/>
+        </w:rPr>
+        <w:tab/>
+      </w:r>
+      <w:proofErr w:type="gramStart"/>
+      <w:r>
+        <w:rPr>
+          <w:sz w:val="24"/>
+        </w:rPr>
+        <w:t>margin-bottom</w:t>
+      </w:r>
+      <w:proofErr w:type="gramEnd"/>
+      <w:r>
+        <w:rPr>
+          <w:sz w:val="24"/>
+        </w:rPr>
+        <w:t>: 1.5em;</w:t>
+      </w:r>
+    </w:p>
+    <w:p>
+      <w:pPr>
+        <w:rPr>
+          <w:sz w:val="24"/>
+        </w:rPr>
+      </w:pPr>
+      <w:r>
+        <w:rPr>
+          <w:sz w:val="24"/>
+        </w:rPr>
+        <w:tab/>
+      </w:r>
+      <w:proofErr w:type="gramStart"/>
+      <w:r>
+        <w:rPr>
+          <w:sz w:val="24"/>
+        </w:rPr>
+        <w:t>max-width</w:t>
+      </w:r>
+      <w:proofErr w:type="gramEnd"/>
+      <w:r>
+        <w:rPr>
+          <w:sz w:val="24"/>
+        </w:rPr>
+        <w:t>: 40em;</w:t>
+      </w:r>
+    </w:p>
+    <w:p>
+      <w:pPr>
+        <w:rPr>
+          <w:sz w:val="24"/>
+        </w:rPr>
+      </w:pPr>
+      <w:r>
+        <w:rPr>
+          <w:sz w:val="24"/>
+        </w:rPr>
+        <w:tab/>
+      </w:r>
+      <w:proofErr w:type="gramStart"/>
+      <w:r>
+        <w:rPr>
+          <w:sz w:val="24"/>
+        </w:rPr>
+        <w:t>color</w:t>
+      </w:r>
+      <w:proofErr w:type="gramEnd"/>
+      <w:r>
+        <w:rPr>
+          <w:sz w:val="24"/>
+        </w:rPr>
+        <w:t>: white;</w:t>
+      </w:r>
+    </w:p>
+    <w:p>
+      <w:pPr>
+        <w:rPr>
+          <w:sz w:val="24"/>
+        </w:rPr>
+      </w:pPr>
+      <w:r>
+        <w:rPr>
+          <w:sz w:val="24"/>
+        </w:rPr>
+        <w:tab/>
+      </w:r>
+      <w:proofErr w:type="gramStart"/>
+      <w:r>
+        <w:rPr>
+          <w:sz w:val="24"/>
+        </w:rPr>
+        <w:t>span</w:t>
+      </w:r>
+      <w:proofErr w:type="gramEnd"/>
+      <w:r>
+        <w:rPr>
+          <w:sz w:val="24"/>
+        </w:rPr>
+        <w:t xml:space="preserve"> { color: red</w:t>
+      </w:r>
+    </w:p>
+    <w:p>
+      <w:pPr>
+        <w:rPr>
+          <w:sz w:val="24"/>
+        </w:rPr>
+      </w:pPr>
+      <w:r>
+        <w:rPr>
+          <w:sz w:val="24"/>
+        </w:rPr>
+        <w:t>}</w:t>
+      </w:r>
+    </w:p>
+    <w:p>
+      <w:pPr>
+        <w:rPr>
+          <w:sz w:val="24"/>
+        </w:rPr>
+      </w:pPr>
+    </w:p>
+    <w:p>
+      <w:pPr>
+        <w:rPr>
+          <w:sz w:val="24"/>
+        </w:rPr>
+      </w:pPr>
+      <w:proofErr w:type="gramStart"/>
+      <w:r>
+        <w:rPr>
+          <w:sz w:val="24"/>
+        </w:rPr>
+        <w:t>code</w:t>
+      </w:r>
+      <w:proofErr w:type="gramEnd"/>
+      <w:r>
+        <w:rPr>
+          <w:sz w:val="24"/>
+        </w:rPr>
+        <w:t xml:space="preserve"> {</w:t>
+      </w:r>
+    </w:p>
+    <w:p>
+      <w:pPr>
+        <w:rPr>
+          <w:sz w:val="24"/>
+        </w:rPr>
+      </w:pPr>
+      <w:r>
+        <w:rPr>
+          <w:sz w:val="24"/>
+        </w:rPr>
+        <w:tab/>
+      </w:r>
+      <w:proofErr w:type="gramStart"/>
+      <w:r>
+        <w:rPr>
+          <w:sz w:val="24"/>
+        </w:rPr>
+        <w:t>font-family</w:t>
+      </w:r>
+      <w:proofErr w:type="gramEnd"/>
+      <w:r>
+        <w:rPr>
+          <w:sz w:val="24"/>
+        </w:rPr>
+        <w:t>: monospace;</w:t>
+      </w:r>
+    </w:p>
+    <w:p>
+      <w:pPr>
+        <w:rPr>
+          <w:sz w:val="24"/>
+        </w:rPr>
+      </w:pPr>
+      <w:r>
+        <w:rPr>
+          <w:sz w:val="24"/>
+        </w:rPr>
+        <w:tab/>
+      </w:r>
+      <w:proofErr w:type="gramStart"/>
+      <w:r>
+        <w:rPr>
+          <w:sz w:val="24"/>
+        </w:rPr>
+        <w:t>font-size</w:t>
+      </w:r>
+      <w:proofErr w:type="gramEnd"/>
+      <w:r>
+        <w:rPr>
+          <w:sz w:val="24"/>
+        </w:rPr>
+        <w:t>: 0.8em;</w:t>
+      </w:r>
+    </w:p>
+    <w:p>
+      <w:pPr>
+        <w:rPr>
+          <w:sz w:val="24"/>
+        </w:rPr>
+      </w:pPr>
+      <w:r>
+        <w:rPr>
+          <w:sz w:val="24"/>
+        </w:rPr>
+        <w:tab/>
+      </w:r>
+      <w:proofErr w:type="gramStart"/>
+      <w:r>
+        <w:rPr>
+          <w:sz w:val="24"/>
+        </w:rPr>
+        <w:t>letter-spacing</w:t>
+      </w:r>
+      <w:proofErr w:type="gramEnd"/>
+      <w:r>
+        <w:rPr>
+          <w:sz w:val="24"/>
+        </w:rPr>
+        <w:t>: .1em;</w:t>
+      </w:r>
+    </w:p>
+    <w:p>
+      <w:pPr>
+        <w:rPr>
+          <w:sz w:val="24"/>
+        </w:rPr>
+      </w:pPr>
+      <w:r>
+        <w:rPr>
+          <w:sz w:val="24"/>
+        </w:rPr>
+        <w:t>}</w:t>
+      </w:r>
+    </w:p>
+    <w:p>
+      <w:pPr>
+        <w:rPr>
+          <w:sz w:val="24"/>
+        </w:rPr>
+      </w:pPr>
+    </w:p>
+    <w:p>
+      <w:pPr>
+        <w:rPr>
+          <w:sz w:val="24"/>
+        </w:rPr>
+      </w:pPr>
+      <w:r>
+        <w:rPr>
+          <w:sz w:val="24"/>
+        </w:rPr>
+        <w:t>STYLING</w:t>
+      </w:r>
+    </w:p>
+    <w:p>
+      <w:pPr>
+        <w:rPr>
+          <w:sz w:val="24"/>
+        </w:rPr>
+      </w:pPr>
+      <w:r>
+        <w:rPr>
+          <w:sz w:val="24"/>
+        </w:rPr>
+        <w:t>&lt;</w:t>
+      </w:r>
+      <w:proofErr w:type="gramStart"/>
+      <w:r>
+        <w:rPr>
+          <w:sz w:val="24"/>
+        </w:rPr>
+        <w:t>style</w:t>
+      </w:r>
+      <w:proofErr w:type="gramEnd"/>
+      <w:r>
+        <w:rPr>
+          <w:sz w:val="24"/>
+        </w:rPr>
+        <w:t>&gt;</w:t>
+      </w:r>
+    </w:p>
+    <w:p>
+      <w:pPr>
+        <w:rPr>
+          <w:sz w:val="24"/>
+        </w:rPr>
+      </w:pPr>
+      <w:proofErr w:type="spellStart"/>
+      <w:proofErr w:type="gramStart"/>
+      <w:r>
+        <w:rPr>
+          <w:sz w:val="24"/>
+        </w:rPr>
+        <w:t>ul</w:t>
+      </w:r>
+      <w:proofErr w:type="spellEnd"/>
+      <w:proofErr w:type="gramEnd"/>
+      <w:r>
+        <w:rPr>
+          <w:sz w:val="24"/>
+        </w:rPr>
+        <w:t xml:space="preserve"> {</w:t>
       </w:r>
     </w:p>
     <w:p>
@@ -651,568 +1311,6 @@
           <w:sz w:val="24"/>
         </w:rPr>
         <w:lastRenderedPageBreak/>
-        <w:tab/>
-      </w:r>
-      <w:proofErr w:type="gramStart"/>
-      <w:r>
-        <w:rPr>
-          <w:sz w:val="24"/>
-        </w:rPr>
-        <w:t>font-weight</w:t>
-      </w:r>
-      <w:proofErr w:type="gramEnd"/>
-      <w:r>
-        <w:rPr>
-          <w:sz w:val="24"/>
-        </w:rPr>
-        <w:t>: normal;</w:t>
-      </w:r>
-    </w:p>
-    <w:p>
-      <w:pPr>
-        <w:rPr>
-          <w:sz w:val="24"/>
-        </w:rPr>
-      </w:pPr>
-      <w:r>
-        <w:rPr>
-          <w:sz w:val="24"/>
-        </w:rPr>
-        <w:tab/>
-      </w:r>
-      <w:proofErr w:type="gramStart"/>
-      <w:r>
-        <w:rPr>
-          <w:sz w:val="24"/>
-        </w:rPr>
-        <w:t>color</w:t>
-      </w:r>
-      <w:proofErr w:type="gramEnd"/>
-      <w:r>
-        <w:rPr>
-          <w:sz w:val="24"/>
-        </w:rPr>
-        <w:t>: white;</w:t>
-      </w:r>
-    </w:p>
-    <w:p>
-      <w:pPr>
-        <w:rPr>
-          <w:sz w:val="24"/>
-        </w:rPr>
-      </w:pPr>
-      <w:r>
-        <w:rPr>
-          <w:sz w:val="24"/>
-        </w:rPr>
-        <w:t>}</w:t>
-      </w:r>
-    </w:p>
-    <w:p>
-      <w:pPr>
-        <w:rPr>
-          <w:sz w:val="24"/>
-        </w:rPr>
-      </w:pPr>
-      <w:r>
-        <w:rPr>
-          <w:sz w:val="24"/>
-        </w:rPr>
-        <w:t>h6 {</w:t>
-      </w:r>
-    </w:p>
-    <w:p>
-      <w:pPr>
-        <w:rPr>
-          <w:sz w:val="24"/>
-        </w:rPr>
-      </w:pPr>
-      <w:r>
-        <w:rPr>
-          <w:sz w:val="24"/>
-        </w:rPr>
-        <w:tab/>
-      </w:r>
-      <w:proofErr w:type="gramStart"/>
-      <w:r>
-        <w:rPr>
-          <w:sz w:val="24"/>
-        </w:rPr>
-        <w:t>font-size</w:t>
-      </w:r>
-      <w:proofErr w:type="gramEnd"/>
-      <w:r>
-        <w:rPr>
-          <w:sz w:val="24"/>
-        </w:rPr>
-        <w:t>: 2em;</w:t>
-      </w:r>
-    </w:p>
-    <w:p>
-      <w:pPr>
-        <w:rPr>
-          <w:sz w:val="24"/>
-        </w:rPr>
-      </w:pPr>
-      <w:r>
-        <w:rPr>
-          <w:sz w:val="24"/>
-        </w:rPr>
-        <w:tab/>
-      </w:r>
-      <w:proofErr w:type="gramStart"/>
-      <w:r>
-        <w:rPr>
-          <w:sz w:val="24"/>
-        </w:rPr>
-        <w:t>font-weight</w:t>
-      </w:r>
-      <w:proofErr w:type="gramEnd"/>
-      <w:r>
-        <w:rPr>
-          <w:sz w:val="24"/>
-        </w:rPr>
-        <w:t>: normal;</w:t>
-      </w:r>
-    </w:p>
-    <w:p>
-      <w:pPr>
-        <w:rPr>
-          <w:sz w:val="24"/>
-        </w:rPr>
-      </w:pPr>
-      <w:r>
-        <w:rPr>
-          <w:sz w:val="24"/>
-        </w:rPr>
-        <w:tab/>
-      </w:r>
-      <w:proofErr w:type="gramStart"/>
-      <w:r>
-        <w:rPr>
-          <w:sz w:val="24"/>
-        </w:rPr>
-        <w:t>color</w:t>
-      </w:r>
-      <w:proofErr w:type="gramEnd"/>
-      <w:r>
-        <w:rPr>
-          <w:sz w:val="24"/>
-        </w:rPr>
-        <w:t>: white;</w:t>
-      </w:r>
-    </w:p>
-    <w:p>
-      <w:pPr>
-        <w:rPr>
-          <w:sz w:val="24"/>
-        </w:rPr>
-      </w:pPr>
-      <w:r>
-        <w:rPr>
-          <w:sz w:val="24"/>
-        </w:rPr>
-        <w:t>}</w:t>
-      </w:r>
-    </w:p>
-    <w:p>
-      <w:pPr>
-        <w:rPr>
-          <w:sz w:val="24"/>
-        </w:rPr>
-      </w:pPr>
-      <w:proofErr w:type="gramStart"/>
-      <w:r>
-        <w:rPr>
-          <w:sz w:val="24"/>
-        </w:rPr>
-        <w:t>p</w:t>
-      </w:r>
-      <w:proofErr w:type="gramEnd"/>
-      <w:r>
-        <w:rPr>
-          <w:sz w:val="24"/>
-        </w:rPr>
-        <w:t xml:space="preserve"> {</w:t>
-      </w:r>
-    </w:p>
-    <w:p>
-      <w:pPr>
-        <w:rPr>
-          <w:sz w:val="24"/>
-        </w:rPr>
-      </w:pPr>
-      <w:r>
-        <w:rPr>
-          <w:sz w:val="24"/>
-        </w:rPr>
-        <w:tab/>
-      </w:r>
-      <w:proofErr w:type="gramStart"/>
-      <w:r>
-        <w:rPr>
-          <w:sz w:val="24"/>
-        </w:rPr>
-        <w:t>font-size</w:t>
-      </w:r>
-      <w:proofErr w:type="gramEnd"/>
-      <w:r>
-        <w:rPr>
-          <w:sz w:val="24"/>
-        </w:rPr>
-        <w:t>: 1.2em;</w:t>
-      </w:r>
-    </w:p>
-    <w:p>
-      <w:pPr>
-        <w:rPr>
-          <w:sz w:val="24"/>
-        </w:rPr>
-      </w:pPr>
-      <w:r>
-        <w:rPr>
-          <w:sz w:val="24"/>
-        </w:rPr>
-        <w:tab/>
-      </w:r>
-      <w:proofErr w:type="gramStart"/>
-      <w:r>
-        <w:rPr>
-          <w:sz w:val="24"/>
-        </w:rPr>
-        <w:t>line-height</w:t>
-      </w:r>
-      <w:proofErr w:type="gramEnd"/>
-      <w:r>
-        <w:rPr>
-          <w:sz w:val="24"/>
-        </w:rPr>
-        <w:t>: 1.6;</w:t>
-      </w:r>
-    </w:p>
-    <w:p>
-      <w:pPr>
-        <w:rPr>
-          <w:sz w:val="24"/>
-        </w:rPr>
-      </w:pPr>
-      <w:r>
-        <w:rPr>
-          <w:sz w:val="24"/>
-        </w:rPr>
-        <w:tab/>
-      </w:r>
-      <w:proofErr w:type="gramStart"/>
-      <w:r>
-        <w:rPr>
-          <w:sz w:val="24"/>
-        </w:rPr>
-        <w:t>margin-bottom</w:t>
-      </w:r>
-      <w:proofErr w:type="gramEnd"/>
-      <w:r>
-        <w:rPr>
-          <w:sz w:val="24"/>
-        </w:rPr>
-        <w:t>: 1.5em;</w:t>
-      </w:r>
-    </w:p>
-    <w:p>
-      <w:pPr>
-        <w:rPr>
-          <w:sz w:val="24"/>
-        </w:rPr>
-      </w:pPr>
-      <w:r>
-        <w:rPr>
-          <w:sz w:val="24"/>
-        </w:rPr>
-        <w:tab/>
-      </w:r>
-      <w:proofErr w:type="gramStart"/>
-      <w:r>
-        <w:rPr>
-          <w:sz w:val="24"/>
-        </w:rPr>
-        <w:t>max-width</w:t>
-      </w:r>
-      <w:proofErr w:type="gramEnd"/>
-      <w:r>
-        <w:rPr>
-          <w:sz w:val="24"/>
-        </w:rPr>
-        <w:t>: 40em;</w:t>
-      </w:r>
-    </w:p>
-    <w:p>
-      <w:pPr>
-        <w:rPr>
-          <w:sz w:val="24"/>
-        </w:rPr>
-      </w:pPr>
-      <w:r>
-        <w:rPr>
-          <w:sz w:val="24"/>
-        </w:rPr>
-        <w:tab/>
-      </w:r>
-      <w:proofErr w:type="gramStart"/>
-      <w:r>
-        <w:rPr>
-          <w:sz w:val="24"/>
-        </w:rPr>
-        <w:t>color</w:t>
-      </w:r>
-      <w:proofErr w:type="gramEnd"/>
-      <w:r>
-        <w:rPr>
-          <w:sz w:val="24"/>
-        </w:rPr>
-        <w:t>: white;</w:t>
-      </w:r>
-    </w:p>
-    <w:p>
-      <w:pPr>
-        <w:rPr>
-          <w:sz w:val="24"/>
-        </w:rPr>
-      </w:pPr>
-      <w:r>
-        <w:rPr>
-          <w:sz w:val="24"/>
-        </w:rPr>
-        <w:tab/>
-      </w:r>
-      <w:proofErr w:type="gramStart"/>
-      <w:r>
-        <w:rPr>
-          <w:sz w:val="24"/>
-        </w:rPr>
-        <w:t>span</w:t>
-      </w:r>
-      <w:proofErr w:type="gramEnd"/>
-      <w:r>
-        <w:rPr>
-          <w:sz w:val="24"/>
-        </w:rPr>
-        <w:t xml:space="preserve"> { color: red</w:t>
-      </w:r>
-    </w:p>
-    <w:p>
-      <w:pPr>
-        <w:rPr>
-          <w:sz w:val="24"/>
-        </w:rPr>
-      </w:pPr>
-      <w:r>
-        <w:rPr>
-          <w:sz w:val="24"/>
-        </w:rPr>
-        <w:t>}</w:t>
-      </w:r>
-    </w:p>
-    <w:p>
-      <w:pPr>
-        <w:rPr>
-          <w:sz w:val="24"/>
-        </w:rPr>
-      </w:pPr>
-    </w:p>
-    <w:p>
-      <w:pPr>
-        <w:rPr>
-          <w:sz w:val="24"/>
-        </w:rPr>
-      </w:pPr>
-      <w:proofErr w:type="gramStart"/>
-      <w:r>
-        <w:rPr>
-          <w:sz w:val="24"/>
-        </w:rPr>
-        <w:t>code</w:t>
-      </w:r>
-      <w:proofErr w:type="gramEnd"/>
-      <w:r>
-        <w:rPr>
-          <w:sz w:val="24"/>
-        </w:rPr>
-        <w:t xml:space="preserve"> {</w:t>
-      </w:r>
-    </w:p>
-    <w:p>
-      <w:pPr>
-        <w:rPr>
-          <w:sz w:val="24"/>
-        </w:rPr>
-      </w:pPr>
-      <w:r>
-        <w:rPr>
-          <w:sz w:val="24"/>
-        </w:rPr>
-        <w:tab/>
-      </w:r>
-      <w:proofErr w:type="gramStart"/>
-      <w:r>
-        <w:rPr>
-          <w:sz w:val="24"/>
-        </w:rPr>
-        <w:t>font-family</w:t>
-      </w:r>
-      <w:proofErr w:type="gramEnd"/>
-      <w:r>
-        <w:rPr>
-          <w:sz w:val="24"/>
-        </w:rPr>
-        <w:t>: monospace;</w:t>
-      </w:r>
-    </w:p>
-    <w:p>
-      <w:pPr>
-        <w:rPr>
-          <w:sz w:val="24"/>
-        </w:rPr>
-      </w:pPr>
-      <w:r>
-        <w:rPr>
-          <w:sz w:val="24"/>
-        </w:rPr>
-        <w:tab/>
-      </w:r>
-      <w:proofErr w:type="gramStart"/>
-      <w:r>
-        <w:rPr>
-          <w:sz w:val="24"/>
-        </w:rPr>
-        <w:t>font-size</w:t>
-      </w:r>
-      <w:proofErr w:type="gramEnd"/>
-      <w:r>
-        <w:rPr>
-          <w:sz w:val="24"/>
-        </w:rPr>
-        <w:t>: 0.8em;</w:t>
-      </w:r>
-    </w:p>
-    <w:p>
-      <w:pPr>
-        <w:rPr>
-          <w:sz w:val="24"/>
-        </w:rPr>
-      </w:pPr>
-      <w:r>
-        <w:rPr>
-          <w:sz w:val="24"/>
-        </w:rPr>
-        <w:tab/>
-      </w:r>
-      <w:proofErr w:type="gramStart"/>
-      <w:r>
-        <w:rPr>
-          <w:sz w:val="24"/>
-        </w:rPr>
-        <w:t>letter-spacing</w:t>
-      </w:r>
-      <w:proofErr w:type="gramEnd"/>
-      <w:r>
-        <w:rPr>
-          <w:sz w:val="24"/>
-        </w:rPr>
-        <w:t>: .1em;</w:t>
-      </w:r>
-    </w:p>
-    <w:p>
-      <w:pPr>
-        <w:rPr>
-          <w:sz w:val="24"/>
-        </w:rPr>
-      </w:pPr>
-      <w:r>
-        <w:rPr>
-          <w:sz w:val="24"/>
-        </w:rPr>
-        <w:t>}</w:t>
-      </w:r>
-    </w:p>
-    <w:p>
-      <w:pPr>
-        <w:rPr>
-          <w:sz w:val="24"/>
-        </w:rPr>
-      </w:pPr>
-    </w:p>
-    <w:p>
-      <w:pPr>
-        <w:rPr>
-          <w:sz w:val="24"/>
-        </w:rPr>
-      </w:pPr>
-      <w:r>
-        <w:rPr>
-          <w:sz w:val="24"/>
-        </w:rPr>
-        <w:t>STYLING</w:t>
-      </w:r>
-    </w:p>
-    <w:p>
-      <w:pPr>
-        <w:rPr>
-          <w:sz w:val="24"/>
-        </w:rPr>
-      </w:pPr>
-      <w:r>
-        <w:rPr>
-          <w:sz w:val="24"/>
-        </w:rPr>
-        <w:t>&lt;</w:t>
-      </w:r>
-      <w:proofErr w:type="gramStart"/>
-      <w:r>
-        <w:rPr>
-          <w:sz w:val="24"/>
-        </w:rPr>
-        <w:t>style</w:t>
-      </w:r>
-      <w:proofErr w:type="gramEnd"/>
-      <w:r>
-        <w:rPr>
-          <w:sz w:val="24"/>
-        </w:rPr>
-        <w:t>&gt;</w:t>
-      </w:r>
-    </w:p>
-    <w:p>
-      <w:pPr>
-        <w:rPr>
-          <w:sz w:val="24"/>
-        </w:rPr>
-      </w:pPr>
-      <w:proofErr w:type="spellStart"/>
-      <w:proofErr w:type="gramStart"/>
-      <w:r>
-        <w:rPr>
-          <w:sz w:val="24"/>
-        </w:rPr>
-        <w:t>ul</w:t>
-      </w:r>
-      <w:proofErr w:type="spellEnd"/>
-      <w:proofErr w:type="gramEnd"/>
-      <w:r>
-        <w:rPr>
-          <w:sz w:val="24"/>
-        </w:rPr>
-        <w:t xml:space="preserve"> {</w:t>
-      </w:r>
-    </w:p>
-    <w:p>
-      <w:pPr>
-        <w:rPr>
-          <w:sz w:val="24"/>
-        </w:rPr>
-      </w:pPr>
-      <w:r>
-        <w:rPr>
-          <w:sz w:val="24"/>
-        </w:rPr>
         <w:t xml:space="preserve">    </w:t>
       </w:r>
       <w:proofErr w:type="gramStart"/>
@@ -1267,7 +1365,6 @@
         <w:rPr>
           <w:sz w:val="24"/>
         </w:rPr>
-        <w:lastRenderedPageBreak/>
         <w:t xml:space="preserve">    </w:t>
       </w:r>
       <w:proofErr w:type="gramStart"/>

</xml_diff>